<commit_message>
added new weekly tasks
</commit_message>
<xml_diff>
--- a/frontend/layout/layout_01/atividades/06_07_2020_12_07_2020/jardim/atividade_jardim_quarentema_1.docx
+++ b/frontend/layout/layout_01/atividades/06_07_2020_12_07_2020/jardim/atividade_jardim_quarentema_1.docx
@@ -11,19 +11,22 @@
         </w:rPr>
       </w:pPr>
       <w:r>
+        <w:rPr>
+          <w:noProof/>
+        </w:rPr>
         <w:drawing>
-          <wp:anchor distT="0" distB="0" distL="114300" distR="114300" simplePos="0" relativeHeight="251676672" behindDoc="1" locked="0" layoutInCell="1" allowOverlap="1" wp14:anchorId="584DCBC9" wp14:editId="317AC09D">
+          <wp:anchor distT="0" distB="0" distL="114300" distR="114300" simplePos="0" relativeHeight="251675648" behindDoc="1" locked="0" layoutInCell="1" allowOverlap="1" wp14:anchorId="27D553C9" wp14:editId="4AA15B73">
             <wp:simplePos x="0" y="0"/>
-            <wp:positionH relativeFrom="margin">
-              <wp:posOffset>5029200</wp:posOffset>
+            <wp:positionH relativeFrom="column">
+              <wp:posOffset>304800</wp:posOffset>
             </wp:positionH>
             <wp:positionV relativeFrom="paragraph">
-              <wp:posOffset>1063625</wp:posOffset>
+              <wp:posOffset>838200</wp:posOffset>
             </wp:positionV>
-            <wp:extent cx="5053965" cy="5907523"/>
-            <wp:effectExtent l="0" t="0" r="0" b="0"/>
+            <wp:extent cx="4841880" cy="6151688"/>
+            <wp:effectExtent l="0" t="0" r="0" b="1905"/>
             <wp:wrapNone/>
-            <wp:docPr id="3" name="Imagem 3"/>
+            <wp:docPr id="2" name="Imagem 2" descr="Pin de idalia maria em Atividades educativas para imprimir em 2020 ..."/>
             <wp:cNvGraphicFramePr>
               <a:graphicFrameLocks xmlns:a="http://schemas.openxmlformats.org/drawingml/2006/main" noChangeAspect="1"/>
             </wp:cNvGraphicFramePr>
@@ -31,8 +34,10 @@
               <a:graphicData uri="http://schemas.openxmlformats.org/drawingml/2006/picture">
                 <pic:pic xmlns:pic="http://schemas.openxmlformats.org/drawingml/2006/picture">
                   <pic:nvPicPr>
-                    <pic:cNvPr id="1" name=""/>
-                    <pic:cNvPicPr/>
+                    <pic:cNvPr id="0" name="Picture 1" descr="Pin de idalia maria em Atividades educativas para imprimir em 2020 ..."/>
+                    <pic:cNvPicPr>
+                      <a:picLocks noChangeAspect="1" noChangeArrowheads="1"/>
+                    </pic:cNvPicPr>
                   </pic:nvPicPr>
                   <pic:blipFill rotWithShape="1">
                     <a:blip r:embed="rId5">
@@ -42,17 +47,18 @@
                         </a:ext>
                       </a:extLst>
                     </a:blip>
-                    <a:srcRect l="8408" t="20352" r="5605" b="4261"/>
+                    <a:srcRect t="9167" b="3750"/>
                     <a:stretch/>
                   </pic:blipFill>
                   <pic:spPr bwMode="auto">
                     <a:xfrm>
                       <a:off x="0" y="0"/>
-                      <a:ext cx="5053965" cy="5907523"/>
+                      <a:ext cx="4841880" cy="6151688"/>
                     </a:xfrm>
                     <a:prstGeom prst="rect">
                       <a:avLst/>
                     </a:prstGeom>
+                    <a:noFill/>
                     <a:ln>
                       <a:noFill/>
                     </a:ln>
@@ -75,19 +81,22 @@
         </w:drawing>
       </w:r>
       <w:r>
+        <w:rPr>
+          <w:noProof/>
+        </w:rPr>
         <w:drawing>
-          <wp:anchor distT="0" distB="0" distL="114300" distR="114300" simplePos="0" relativeHeight="251675648" behindDoc="1" locked="0" layoutInCell="1" allowOverlap="1" wp14:anchorId="5EF3300E" wp14:editId="4EFC5D3B">
+          <wp:anchor distT="0" distB="0" distL="114300" distR="114300" simplePos="0" relativeHeight="251677696" behindDoc="1" locked="0" layoutInCell="1" allowOverlap="1" wp14:anchorId="1023E6A3" wp14:editId="227577CB">
             <wp:simplePos x="0" y="0"/>
             <wp:positionH relativeFrom="column">
-              <wp:posOffset>-76200</wp:posOffset>
+              <wp:posOffset>5810250</wp:posOffset>
             </wp:positionH>
             <wp:positionV relativeFrom="paragraph">
-              <wp:posOffset>1047750</wp:posOffset>
+              <wp:posOffset>2057400</wp:posOffset>
             </wp:positionV>
-            <wp:extent cx="5014994" cy="6047105"/>
+            <wp:extent cx="4038600" cy="4038600"/>
             <wp:effectExtent l="0" t="0" r="0" b="0"/>
             <wp:wrapNone/>
-            <wp:docPr id="2" name="Imagem 2"/>
+            <wp:docPr id="5" name="Imagem 5" descr="Pin em Atividade alfabeto educação infantil"/>
             <wp:cNvGraphicFramePr>
               <a:graphicFrameLocks xmlns:a="http://schemas.openxmlformats.org/drawingml/2006/main" noChangeAspect="1"/>
             </wp:cNvGraphicFramePr>
@@ -95,8 +104,10 @@
               <a:graphicData uri="http://schemas.openxmlformats.org/drawingml/2006/picture">
                 <pic:pic xmlns:pic="http://schemas.openxmlformats.org/drawingml/2006/picture">
                   <pic:nvPicPr>
-                    <pic:cNvPr id="1" name=""/>
-                    <pic:cNvPicPr/>
+                    <pic:cNvPr id="0" name="Picture 5" descr="Pin em Atividade alfabeto educação infantil"/>
+                    <pic:cNvPicPr>
+                      <a:picLocks noChangeAspect="1" noChangeArrowheads="1"/>
+                    </pic:cNvPicPr>
                   </pic:nvPicPr>
                   <pic:blipFill rotWithShape="1">
                     <a:blip r:embed="rId6">
@@ -106,17 +117,18 @@
                         </a:ext>
                       </a:extLst>
                     </a:blip>
-                    <a:srcRect l="8856" t="23229" r="8195" b="6130"/>
+                    <a:srcRect l="14583" t="45166" r="16204" b="5000"/>
                     <a:stretch/>
                   </pic:blipFill>
                   <pic:spPr bwMode="auto">
                     <a:xfrm>
                       <a:off x="0" y="0"/>
-                      <a:ext cx="5022747" cy="6056453"/>
+                      <a:ext cx="4038600" cy="4038600"/>
                     </a:xfrm>
                     <a:prstGeom prst="rect">
                       <a:avLst/>
                     </a:prstGeom>
+                    <a:noFill/>
                     <a:ln>
                       <a:noFill/>
                     </a:ln>
@@ -140,25 +152,23 @@
       </w:r>
       <w:r>
         <w:rPr>
-          <w:b/>
-          <w:bCs/>
           <w:noProof/>
-          <w:sz w:val="28"/>
-          <w:szCs w:val="28"/>
+          <w:sz w:val="44"/>
+          <w:szCs w:val="44"/>
         </w:rPr>
         <w:drawing>
-          <wp:anchor distT="0" distB="0" distL="114300" distR="114300" simplePos="0" relativeHeight="251663360" behindDoc="0" locked="0" layoutInCell="1" allowOverlap="1" wp14:anchorId="2A5AFC19" wp14:editId="16CA47A5">
+          <wp:anchor distT="0" distB="0" distL="114300" distR="114300" simplePos="0" relativeHeight="251665408" behindDoc="0" locked="0" layoutInCell="1" allowOverlap="1" wp14:anchorId="1F9E3B32" wp14:editId="754659ED">
             <wp:simplePos x="0" y="0"/>
             <wp:positionH relativeFrom="margin">
-              <wp:align>left</wp:align>
+              <wp:posOffset>5217160</wp:posOffset>
             </wp:positionH>
             <wp:positionV relativeFrom="paragraph">
-              <wp:posOffset>-635</wp:posOffset>
+              <wp:posOffset>-1270</wp:posOffset>
             </wp:positionV>
             <wp:extent cx="1098550" cy="1028700"/>
             <wp:effectExtent l="0" t="0" r="6350" b="0"/>
             <wp:wrapNone/>
-            <wp:docPr id="4" name="Imagem 4" descr="Uma imagem contendo desenho&#10;&#10;Descrição gerada automaticamente"/>
+            <wp:docPr id="6" name="Imagem 6" descr="Uma imagem contendo desenho&#10;&#10;Descrição gerada automaticamente"/>
             <wp:cNvGraphicFramePr>
               <a:graphicFrameLocks xmlns:a="http://schemas.openxmlformats.org/drawingml/2006/main" noChangeAspect="1"/>
             </wp:cNvGraphicFramePr>
@@ -212,7 +222,7 @@
         <mc:AlternateContent>
           <mc:Choice Requires="wps">
             <w:drawing>
-              <wp:anchor distT="0" distB="0" distL="114300" distR="114300" simplePos="0" relativeHeight="251666432" behindDoc="0" locked="0" layoutInCell="1" allowOverlap="1" wp14:anchorId="048C3BE3" wp14:editId="06443C74">
+              <wp:anchor distT="0" distB="0" distL="114300" distR="114300" simplePos="0" relativeHeight="251666432" behindDoc="0" locked="0" layoutInCell="1" allowOverlap="1" wp14:anchorId="048C3BE3" wp14:editId="59761C8B">
                 <wp:simplePos x="0" y="0"/>
                 <wp:positionH relativeFrom="leftMargin">
                   <wp:align>right</wp:align>
@@ -276,7 +286,7 @@
           </mc:Choice>
           <mc:Fallback>
             <w:pict>
-              <v:roundrect w14:anchorId="20CC1024" id="Retângulo: Cantos Arredondados 7" o:spid="_x0000_s1026" style="position:absolute;margin-left:-20.45pt;margin-top:133.5pt;width:30.75pt;height:26.25pt;z-index:251666432;visibility:visible;mso-wrap-style:square;mso-wrap-distance-left:9pt;mso-wrap-distance-top:0;mso-wrap-distance-right:9pt;mso-wrap-distance-bottom:0;mso-position-horizontal:right;mso-position-horizontal-relative:left-margin-area;mso-position-vertical:absolute;mso-position-vertical-relative:text;v-text-anchor:middle" arcsize="10923f" o:gfxdata="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" fillcolor="white [3212]" strokecolor="white [3212]" strokeweight="1pt">
+              <v:roundrect w14:anchorId="6B9506A8" id="Retângulo: Cantos Arredondados 7" o:spid="_x0000_s1026" style="position:absolute;margin-left:-20.45pt;margin-top:133.5pt;width:30.75pt;height:26.25pt;z-index:251666432;visibility:visible;mso-wrap-style:square;mso-wrap-distance-left:9pt;mso-wrap-distance-top:0;mso-wrap-distance-right:9pt;mso-wrap-distance-bottom:0;mso-position-horizontal:right;mso-position-horizontal-relative:left-margin-area;mso-position-vertical:absolute;mso-position-vertical-relative:text;v-text-anchor:middle" arcsize="10923f" o:gfxdata="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" fillcolor="white [3212]" strokecolor="white [3212]" strokeweight="1pt">
                 <v:stroke joinstyle="miter"/>
                 <w10:wrap anchorx="margin"/>
               </v:roundrect>
@@ -290,7 +300,105 @@
           <w:szCs w:val="32"/>
         </w:rPr>
         <w:tab/>
-        <w:t xml:space="preserve">                                                                                                                                      </w:t>
+      </w:r>
+      <w:r>
+        <w:rPr>
+          <w:sz w:val="32"/>
+          <w:szCs w:val="32"/>
+        </w:rPr>
+        <w:tab/>
+      </w:r>
+      <w:r>
+        <w:rPr>
+          <w:sz w:val="32"/>
+          <w:szCs w:val="32"/>
+        </w:rPr>
+        <w:tab/>
+      </w:r>
+      <w:r>
+        <w:rPr>
+          <w:sz w:val="32"/>
+          <w:szCs w:val="32"/>
+        </w:rPr>
+        <w:tab/>
+      </w:r>
+      <w:r>
+        <w:rPr>
+          <w:sz w:val="32"/>
+          <w:szCs w:val="32"/>
+        </w:rPr>
+        <w:tab/>
+      </w:r>
+      <w:r>
+        <w:rPr>
+          <w:sz w:val="32"/>
+          <w:szCs w:val="32"/>
+        </w:rPr>
+        <w:tab/>
+      </w:r>
+      <w:r>
+        <w:rPr>
+          <w:sz w:val="32"/>
+          <w:szCs w:val="32"/>
+        </w:rPr>
+        <w:tab/>
+      </w:r>
+      <w:r>
+        <w:rPr>
+          <w:sz w:val="32"/>
+          <w:szCs w:val="32"/>
+        </w:rPr>
+        <w:tab/>
+      </w:r>
+      <w:r>
+        <w:rPr>
+          <w:sz w:val="32"/>
+          <w:szCs w:val="32"/>
+        </w:rPr>
+        <w:tab/>
+      </w:r>
+      <w:r>
+        <w:rPr>
+          <w:sz w:val="32"/>
+          <w:szCs w:val="32"/>
+        </w:rPr>
+        <w:tab/>
+      </w:r>
+      <w:r>
+        <w:rPr>
+          <w:sz w:val="32"/>
+          <w:szCs w:val="32"/>
+        </w:rPr>
+        <w:tab/>
+      </w:r>
+      <w:r>
+        <w:rPr>
+          <w:sz w:val="32"/>
+          <w:szCs w:val="32"/>
+        </w:rPr>
+        <w:tab/>
+        <w:t xml:space="preserve">           </w:t>
+      </w:r>
+      <w:r>
+        <w:rPr>
+          <w:sz w:val="32"/>
+          <w:szCs w:val="32"/>
+        </w:rPr>
+        <w:tab/>
+      </w:r>
+      <w:r>
+        <w:rPr>
+          <w:sz w:val="32"/>
+          <w:szCs w:val="32"/>
+        </w:rPr>
+        <w:tab/>
+      </w:r>
+      <w:r>
+        <w:rPr>
+          <w:sz w:val="32"/>
+          <w:szCs w:val="32"/>
+        </w:rPr>
+        <w:tab/>
       </w:r>
     </w:p>
     <w:tbl>
@@ -334,10 +442,66 @@
               <w:rPr>
                 <w:b/>
                 <w:bCs/>
+                <w:noProof/>
                 <w:sz w:val="28"/>
                 <w:szCs w:val="28"/>
               </w:rPr>
-              <w:t xml:space="preserve">                             Circule o menor e pinte</w:t>
+              <w:drawing>
+                <wp:anchor distT="0" distB="0" distL="114300" distR="114300" simplePos="0" relativeHeight="251663360" behindDoc="0" locked="0" layoutInCell="1" allowOverlap="1" wp14:anchorId="2A5AFC19" wp14:editId="1FFCACD8">
+                  <wp:simplePos x="0" y="0"/>
+                  <wp:positionH relativeFrom="margin">
+                    <wp:posOffset>-15875</wp:posOffset>
+                  </wp:positionH>
+                  <wp:positionV relativeFrom="paragraph">
+                    <wp:posOffset>-287655</wp:posOffset>
+                  </wp:positionV>
+                  <wp:extent cx="1098550" cy="1028700"/>
+                  <wp:effectExtent l="0" t="0" r="6350" b="0"/>
+                  <wp:wrapNone/>
+                  <wp:docPr id="4" name="Imagem 4" descr="Uma imagem contendo desenho&#10;&#10;Descrição gerada automaticamente"/>
+                  <wp:cNvGraphicFramePr>
+                    <a:graphicFrameLocks xmlns:a="http://schemas.openxmlformats.org/drawingml/2006/main" noChangeAspect="1"/>
+                  </wp:cNvGraphicFramePr>
+                  <a:graphic xmlns:a="http://schemas.openxmlformats.org/drawingml/2006/main">
+                    <a:graphicData uri="http://schemas.openxmlformats.org/drawingml/2006/picture">
+                      <pic:pic xmlns:pic="http://schemas.openxmlformats.org/drawingml/2006/picture">
+                        <pic:nvPicPr>
+                          <pic:cNvPr id="4" name="Urso Verde.jpg"/>
+                          <pic:cNvPicPr/>
+                        </pic:nvPicPr>
+                        <pic:blipFill rotWithShape="1">
+                          <a:blip r:embed="rId7">
+                            <a:extLst>
+                              <a:ext uri="{28A0092B-C50C-407E-A947-70E740481C1C}">
+                                <a14:useLocalDpi xmlns:a14="http://schemas.microsoft.com/office/drawing/2010/main" val="0"/>
+                              </a:ext>
+                            </a:extLst>
+                          </a:blip>
+                          <a:srcRect r="73203" b="55217"/>
+                          <a:stretch/>
+                        </pic:blipFill>
+                        <pic:spPr bwMode="auto">
+                          <a:xfrm>
+                            <a:off x="0" y="0"/>
+                            <a:ext cx="1098550" cy="1028700"/>
+                          </a:xfrm>
+                          <a:prstGeom prst="rect">
+                            <a:avLst/>
+                          </a:prstGeom>
+                          <a:ln>
+                            <a:noFill/>
+                          </a:ln>
+                          <a:extLst>
+                            <a:ext uri="{53640926-AAD7-44D8-BBD7-CCE9431645EC}">
+                              <a14:shadowObscured xmlns:a14="http://schemas.microsoft.com/office/drawing/2010/main"/>
+                            </a:ext>
+                          </a:extLst>
+                        </pic:spPr>
+                      </pic:pic>
+                    </a:graphicData>
+                  </a:graphic>
+                </wp:anchor>
+              </w:drawing>
             </w:r>
             <w:r>
               <w:rPr>
@@ -346,7 +510,7 @@
                 <w:sz w:val="28"/>
                 <w:szCs w:val="28"/>
               </w:rPr>
-              <w:t xml:space="preserve"> o maior:</w:t>
+              <w:t xml:space="preserve">                            Vamos colorir os pontilhados?</w:t>
             </w:r>
           </w:p>
           <w:p>
@@ -355,9 +519,52 @@
                 <w:tab w:val="left" w:pos="2040"/>
                 <w:tab w:val="left" w:pos="6045"/>
               </w:tabs>
+              <w:ind w:left="1738"/>
               <w:rPr>
                 <w:b/>
                 <w:bCs/>
+                <w:sz w:val="28"/>
+                <w:szCs w:val="28"/>
+              </w:rPr>
+            </w:pPr>
+          </w:p>
+          <w:p>
+            <w:pPr>
+              <w:tabs>
+                <w:tab w:val="left" w:pos="2040"/>
+                <w:tab w:val="left" w:pos="6045"/>
+              </w:tabs>
+              <w:ind w:left="1738"/>
+              <w:rPr>
+                <w:b/>
+                <w:bCs/>
+                <w:sz w:val="28"/>
+                <w:szCs w:val="28"/>
+              </w:rPr>
+            </w:pPr>
+          </w:p>
+          <w:p>
+            <w:pPr>
+              <w:tabs>
+                <w:tab w:val="left" w:pos="2040"/>
+                <w:tab w:val="left" w:pos="6045"/>
+              </w:tabs>
+              <w:ind w:left="1738"/>
+              <w:rPr>
+                <w:b/>
+                <w:bCs/>
+                <w:sz w:val="28"/>
+                <w:szCs w:val="28"/>
+              </w:rPr>
+            </w:pPr>
+          </w:p>
+          <w:p>
+            <w:pPr>
+              <w:tabs>
+                <w:tab w:val="left" w:pos="2040"/>
+                <w:tab w:val="left" w:pos="6045"/>
+              </w:tabs>
+              <w:rPr>
                 <w:sz w:val="28"/>
                 <w:szCs w:val="28"/>
               </w:rPr>
@@ -410,10 +617,7 @@
                 <w:tab w:val="left" w:pos="2040"/>
                 <w:tab w:val="left" w:pos="6045"/>
               </w:tabs>
-              <w:ind w:left="1166"/>
               <w:rPr>
-                <w:b/>
-                <w:bCs/>
                 <w:sz w:val="28"/>
                 <w:szCs w:val="28"/>
               </w:rPr>
@@ -421,22 +625,20 @@
             <w:r>
               <w:rPr>
                 <w:noProof/>
-                <w:sz w:val="44"/>
-                <w:szCs w:val="44"/>
               </w:rPr>
               <w:drawing>
-                <wp:anchor distT="0" distB="0" distL="114300" distR="114300" simplePos="0" relativeHeight="251665408" behindDoc="1" locked="0" layoutInCell="1" allowOverlap="1" wp14:anchorId="1F9E3B32" wp14:editId="489F628B">
+                <wp:anchor distT="0" distB="0" distL="114300" distR="114300" simplePos="0" relativeHeight="251676672" behindDoc="1" locked="0" layoutInCell="1" allowOverlap="1" wp14:anchorId="2E23FC6C" wp14:editId="26D614CE">
                   <wp:simplePos x="0" y="0"/>
-                  <wp:positionH relativeFrom="margin">
-                    <wp:posOffset>-309880</wp:posOffset>
+                  <wp:positionH relativeFrom="column">
+                    <wp:posOffset>1252220</wp:posOffset>
                   </wp:positionH>
                   <wp:positionV relativeFrom="paragraph">
-                    <wp:posOffset>-353695</wp:posOffset>
+                    <wp:posOffset>-544195</wp:posOffset>
                   </wp:positionV>
-                  <wp:extent cx="1098550" cy="1028700"/>
-                  <wp:effectExtent l="0" t="0" r="6350" b="0"/>
+                  <wp:extent cx="2581275" cy="1517966"/>
+                  <wp:effectExtent l="0" t="0" r="0" b="6350"/>
                   <wp:wrapNone/>
-                  <wp:docPr id="6" name="Imagem 6" descr="Uma imagem contendo desenho&#10;&#10;Descrição gerada automaticamente"/>
+                  <wp:docPr id="3" name="Imagem 3" descr="Pin em Atividade alfabeto educação infantil"/>
                   <wp:cNvGraphicFramePr>
                     <a:graphicFrameLocks xmlns:a="http://schemas.openxmlformats.org/drawingml/2006/main" noChangeAspect="1"/>
                   </wp:cNvGraphicFramePr>
@@ -444,28 +646,31 @@
                     <a:graphicData uri="http://schemas.openxmlformats.org/drawingml/2006/picture">
                       <pic:pic xmlns:pic="http://schemas.openxmlformats.org/drawingml/2006/picture">
                         <pic:nvPicPr>
-                          <pic:cNvPr id="4" name="Urso Verde.jpg"/>
-                          <pic:cNvPicPr/>
+                          <pic:cNvPr id="0" name="Picture 3" descr="Pin em Atividade alfabeto educação infantil"/>
+                          <pic:cNvPicPr>
+                            <a:picLocks noChangeAspect="1" noChangeArrowheads="1"/>
+                          </pic:cNvPicPr>
                         </pic:nvPicPr>
                         <pic:blipFill rotWithShape="1">
-                          <a:blip r:embed="rId7">
+                          <a:blip r:embed="rId6">
                             <a:extLst>
                               <a:ext uri="{28A0092B-C50C-407E-A947-70E740481C1C}">
                                 <a14:useLocalDpi xmlns:a14="http://schemas.microsoft.com/office/drawing/2010/main" val="0"/>
                               </a:ext>
                             </a:extLst>
                           </a:blip>
-                          <a:srcRect r="73203" b="55217"/>
+                          <a:srcRect l="8179" t="7000" r="10340" b="58500"/>
                           <a:stretch/>
                         </pic:blipFill>
                         <pic:spPr bwMode="auto">
                           <a:xfrm>
                             <a:off x="0" y="0"/>
-                            <a:ext cx="1098550" cy="1028700"/>
+                            <a:ext cx="2581275" cy="1517966"/>
                           </a:xfrm>
                           <a:prstGeom prst="rect">
                             <a:avLst/>
                           </a:prstGeom>
+                          <a:noFill/>
                           <a:ln>
                             <a:noFill/>
                           </a:ln>
@@ -478,6 +683,12 @@
                       </pic:pic>
                     </a:graphicData>
                   </a:graphic>
+                  <wp14:sizeRelH relativeFrom="margin">
+                    <wp14:pctWidth>0</wp14:pctWidth>
+                  </wp14:sizeRelH>
+                  <wp14:sizeRelV relativeFrom="margin">
+                    <wp14:pctHeight>0</wp14:pctHeight>
+                  </wp14:sizeRelV>
                 </wp:anchor>
               </w:drawing>
             </w:r>
@@ -486,16 +697,7 @@
                 <w:sz w:val="28"/>
                 <w:szCs w:val="28"/>
               </w:rPr>
-              <w:t xml:space="preserve">      </w:t>
-            </w:r>
-            <w:r>
-              <w:rPr>
-                <w:b/>
-                <w:bCs/>
-                <w:sz w:val="28"/>
-                <w:szCs w:val="28"/>
-              </w:rPr>
-              <w:t xml:space="preserve">Ajudem os caipirinhas a chegarem no carrinho de pipoca:        </w:t>
+              <w:t xml:space="preserve">                                 </w:t>
             </w:r>
           </w:p>
           <w:p>
@@ -594,51 +796,6 @@
               <w:rPr>
                 <w:b/>
                 <w:bCs/>
-                <w:sz w:val="28"/>
-                <w:szCs w:val="28"/>
-              </w:rPr>
-              <w:t xml:space="preserve">   </w:t>
-            </w:r>
-          </w:p>
-        </w:tc>
-      </w:tr>
-      <w:tr>
-        <w:tc>
-          <w:tcPr>
-            <w:tcW w:w="8075" w:type="dxa"/>
-          </w:tcPr>
-          <w:p>
-            <w:pPr>
-              <w:tabs>
-                <w:tab w:val="left" w:pos="2040"/>
-                <w:tab w:val="left" w:pos="6045"/>
-              </w:tabs>
-              <w:rPr>
-                <w:noProof/>
-                <w:sz w:val="44"/>
-                <w:szCs w:val="44"/>
-              </w:rPr>
-            </w:pPr>
-          </w:p>
-        </w:tc>
-        <w:tc>
-          <w:tcPr>
-            <w:tcW w:w="7313" w:type="dxa"/>
-          </w:tcPr>
-          <w:p>
-            <w:pPr>
-              <w:tabs>
-                <w:tab w:val="left" w:pos="2040"/>
-                <w:tab w:val="left" w:pos="6045"/>
-              </w:tabs>
-              <w:ind w:left="1875"/>
-              <w:rPr>
-                <w:sz w:val="28"/>
-                <w:szCs w:val="28"/>
-              </w:rPr>
-            </w:pPr>
-            <w:r>
-              <w:rPr>
                 <w:sz w:val="28"/>
                 <w:szCs w:val="28"/>
               </w:rPr>

</xml_diff>